<commit_message>
Two functions to increase
Add 1 simulation image upload function and a fuzzy query function
</commit_message>
<xml_diff>
--- a/发布房源/house.docx
+++ b/发布房源/house.docx
@@ -87,7 +87,7 @@
           <w:szCs w:val="24"/>
           <w:lang w:val="en-US" w:eastAsia="zh-CN"/>
         </w:rPr>
-        <w:t>小区名称下方添加一个地图找房链接，点击链接下拉出一个框。</w:t>
+        <w:t>区属板块需验证是否为空。</w:t>
       </w:r>
     </w:p>
     <w:p>
@@ -111,7 +111,7 @@
           <w:szCs w:val="24"/>
           <w:lang w:val="en-US" w:eastAsia="zh-CN"/>
         </w:rPr>
-        <w:t>区属板块需验证是否为空。</w:t>
+        <w:t>焦点使用change事件。</w:t>
       </w:r>
     </w:p>
     <w:p>
@@ -135,7 +135,7 @@
           <w:szCs w:val="24"/>
           <w:lang w:val="en-US" w:eastAsia="zh-CN"/>
         </w:rPr>
-        <w:t>焦点使用change事件。</w:t>
+        <w:t>户型必须是数字，可以是0但不能全是0。</w:t>
       </w:r>
     </w:p>
     <w:p>
@@ -159,62 +159,313 @@
           <w:szCs w:val="24"/>
           <w:lang w:val="en-US" w:eastAsia="zh-CN"/>
         </w:rPr>
+        <w:t>出租形式整租和合租默认选择一个。</w:t>
+      </w:r>
+    </w:p>
+    <w:p>
+      <w:pPr>
+        <w:numPr>
+          <w:ilvl w:val="0"/>
+          <w:numId w:val="1"/>
+        </w:numPr>
+        <w:jc w:val="left"/>
+        <w:rPr>
+          <w:rFonts w:hint="eastAsia" w:asciiTheme="majorEastAsia" w:hAnsiTheme="majorEastAsia" w:eastAsiaTheme="majorEastAsia" w:cstheme="majorEastAsia"/>
+          <w:sz w:val="24"/>
+          <w:szCs w:val="24"/>
+          <w:lang w:val="en-US" w:eastAsia="zh-CN"/>
+        </w:rPr>
+      </w:pPr>
+      <w:r>
+        <w:rPr>
+          <w:rFonts w:hint="eastAsia" w:asciiTheme="majorEastAsia" w:hAnsiTheme="majorEastAsia" w:eastAsiaTheme="majorEastAsia" w:cstheme="majorEastAsia"/>
+          <w:sz w:val="24"/>
+          <w:szCs w:val="24"/>
+          <w:lang w:val="en-US" w:eastAsia="zh-CN"/>
+        </w:rPr>
+        <w:t>面积不允许为0，必须验证为数字。</w:t>
+      </w:r>
+    </w:p>
+    <w:p>
+      <w:pPr>
+        <w:numPr>
+          <w:ilvl w:val="0"/>
+          <w:numId w:val="1"/>
+        </w:numPr>
+        <w:jc w:val="left"/>
+        <w:rPr>
+          <w:rFonts w:hint="eastAsia" w:asciiTheme="majorEastAsia" w:hAnsiTheme="majorEastAsia" w:eastAsiaTheme="majorEastAsia" w:cstheme="majorEastAsia"/>
+          <w:sz w:val="24"/>
+          <w:szCs w:val="24"/>
+          <w:lang w:val="en-US" w:eastAsia="zh-CN"/>
+        </w:rPr>
+      </w:pPr>
+      <w:r>
+        <w:rPr>
+          <w:rFonts w:hint="eastAsia" w:asciiTheme="majorEastAsia" w:hAnsiTheme="majorEastAsia" w:eastAsiaTheme="majorEastAsia" w:cstheme="majorEastAsia"/>
+          <w:sz w:val="24"/>
+          <w:szCs w:val="24"/>
+          <w:lang w:val="en-US" w:eastAsia="zh-CN"/>
+        </w:rPr>
+        <w:t>付款方式前面四个选项和最后一个选项有冲突，不能同时选择。</w:t>
+      </w:r>
+    </w:p>
+    <w:p>
+      <w:pPr>
+        <w:numPr>
+          <w:ilvl w:val="0"/>
+          <w:numId w:val="1"/>
+        </w:numPr>
+        <w:jc w:val="left"/>
+        <w:rPr>
+          <w:rFonts w:hint="eastAsia" w:asciiTheme="majorEastAsia" w:hAnsiTheme="majorEastAsia" w:eastAsiaTheme="majorEastAsia" w:cstheme="majorEastAsia"/>
+          <w:sz w:val="24"/>
+          <w:szCs w:val="24"/>
+          <w:lang w:val="en-US" w:eastAsia="zh-CN"/>
+        </w:rPr>
+      </w:pPr>
+      <w:r>
+        <w:rPr>
+          <w:rFonts w:hint="eastAsia" w:asciiTheme="majorEastAsia" w:hAnsiTheme="majorEastAsia" w:eastAsiaTheme="majorEastAsia" w:cstheme="majorEastAsia"/>
+          <w:sz w:val="24"/>
+          <w:szCs w:val="24"/>
+          <w:lang w:val="en-US" w:eastAsia="zh-CN"/>
+        </w:rPr>
+        <w:t>增加一个图片上传。</w:t>
+      </w:r>
+    </w:p>
+    <w:p>
+      <w:pPr>
+        <w:numPr>
+          <w:ilvl w:val="0"/>
+          <w:numId w:val="1"/>
+        </w:numPr>
+        <w:jc w:val="left"/>
+        <w:rPr>
+          <w:rFonts w:hint="eastAsia" w:asciiTheme="majorEastAsia" w:hAnsiTheme="majorEastAsia" w:eastAsiaTheme="majorEastAsia" w:cstheme="majorEastAsia"/>
+          <w:sz w:val="24"/>
+          <w:szCs w:val="24"/>
+          <w:lang w:val="en-US" w:eastAsia="zh-CN"/>
+        </w:rPr>
+      </w:pPr>
+      <w:r>
+        <w:rPr>
+          <w:rFonts w:hint="eastAsia" w:asciiTheme="majorEastAsia" w:hAnsiTheme="majorEastAsia" w:eastAsiaTheme="majorEastAsia" w:cstheme="majorEastAsia"/>
+          <w:sz w:val="24"/>
+          <w:szCs w:val="24"/>
+          <w:lang w:val="en-US" w:eastAsia="zh-CN"/>
+        </w:rPr>
+        <w:t>加一个手机号验证。</w:t>
+      </w:r>
+    </w:p>
+    <w:p>
+      <w:pPr>
+        <w:numPr>
+          <w:ilvl w:val="0"/>
+          <w:numId w:val="1"/>
+        </w:numPr>
+        <w:jc w:val="left"/>
+        <w:rPr>
+          <w:rFonts w:hint="eastAsia" w:asciiTheme="majorEastAsia" w:hAnsiTheme="majorEastAsia" w:eastAsiaTheme="majorEastAsia" w:cstheme="majorEastAsia"/>
+          <w:sz w:val="24"/>
+          <w:szCs w:val="24"/>
+          <w:lang w:val="en-US" w:eastAsia="zh-CN"/>
+        </w:rPr>
+      </w:pPr>
+      <w:r>
+        <w:rPr>
+          <w:rFonts w:hint="eastAsia" w:asciiTheme="majorEastAsia" w:hAnsiTheme="majorEastAsia" w:eastAsiaTheme="majorEastAsia" w:cstheme="majorEastAsia"/>
+          <w:sz w:val="24"/>
+          <w:szCs w:val="24"/>
+          <w:lang w:val="en-US" w:eastAsia="zh-CN"/>
+        </w:rPr>
+        <w:t>下一步改为提交。</w:t>
+      </w:r>
+    </w:p>
+    <w:p>
+      <w:pPr>
+        <w:numPr>
+          <w:ilvl w:val="0"/>
+          <w:numId w:val="1"/>
+        </w:numPr>
+        <w:jc w:val="left"/>
+        <w:rPr>
+          <w:rFonts w:hint="eastAsia" w:asciiTheme="majorEastAsia" w:hAnsiTheme="majorEastAsia" w:eastAsiaTheme="majorEastAsia" w:cstheme="majorEastAsia"/>
+          <w:sz w:val="24"/>
+          <w:szCs w:val="24"/>
+          <w:lang w:val="en-US" w:eastAsia="zh-CN"/>
+        </w:rPr>
+      </w:pPr>
+      <w:r>
+        <w:rPr>
+          <w:rFonts w:hint="eastAsia" w:asciiTheme="majorEastAsia" w:hAnsiTheme="majorEastAsia" w:eastAsiaTheme="majorEastAsia" w:cstheme="majorEastAsia"/>
+          <w:sz w:val="24"/>
+          <w:szCs w:val="24"/>
+          <w:lang w:val="en-US" w:eastAsia="zh-CN"/>
+        </w:rPr>
+        <w:t>所有验证方式使用正则验证，验证通过打勾，验证失败打叉。</w:t>
+      </w:r>
+    </w:p>
+    <w:p>
+      <w:pPr>
+        <w:numPr>
+          <w:ilvl w:val="0"/>
+          <w:numId w:val="1"/>
+        </w:numPr>
+        <w:jc w:val="left"/>
+        <w:rPr>
+          <w:rFonts w:hint="eastAsia" w:asciiTheme="majorEastAsia" w:hAnsiTheme="majorEastAsia" w:eastAsiaTheme="majorEastAsia" w:cstheme="majorEastAsia"/>
+          <w:sz w:val="24"/>
+          <w:szCs w:val="24"/>
+          <w:lang w:val="en-US" w:eastAsia="zh-CN"/>
+        </w:rPr>
+      </w:pPr>
+      <w:r>
+        <w:rPr>
+          <w:rFonts w:hint="eastAsia" w:asciiTheme="majorEastAsia" w:hAnsiTheme="majorEastAsia" w:eastAsiaTheme="majorEastAsia" w:cstheme="majorEastAsia"/>
+          <w:sz w:val="24"/>
+          <w:szCs w:val="24"/>
+          <w:lang w:val="en-US" w:eastAsia="zh-CN"/>
+        </w:rPr>
+        <w:t>上方所有输入或者选中的内容出现在最下方的输入框中。</w:t>
+      </w:r>
+    </w:p>
+    <w:p>
+      <w:pPr>
+        <w:numPr>
+          <w:numId w:val="0"/>
+        </w:numPr>
+        <w:jc w:val="left"/>
+        <w:rPr>
+          <w:rFonts w:hint="eastAsia" w:asciiTheme="majorEastAsia" w:hAnsiTheme="majorEastAsia" w:eastAsiaTheme="majorEastAsia" w:cstheme="majorEastAsia"/>
+          <w:sz w:val="24"/>
+          <w:szCs w:val="24"/>
+          <w:lang w:val="en-US" w:eastAsia="zh-CN"/>
+        </w:rPr>
+      </w:pPr>
+    </w:p>
+    <w:p>
+      <w:pPr>
+        <w:numPr>
+          <w:numId w:val="0"/>
+        </w:numPr>
+        <w:jc w:val="left"/>
+        <w:rPr>
+          <w:rFonts w:hint="eastAsia" w:asciiTheme="majorEastAsia" w:hAnsiTheme="majorEastAsia" w:eastAsiaTheme="majorEastAsia" w:cstheme="majorEastAsia"/>
+          <w:sz w:val="24"/>
+          <w:szCs w:val="24"/>
+          <w:lang w:val="en-US" w:eastAsia="zh-CN"/>
+        </w:rPr>
+      </w:pPr>
+      <w:r>
+        <w:rPr>
+          <w:rFonts w:hint="eastAsia" w:asciiTheme="majorEastAsia" w:hAnsiTheme="majorEastAsia" w:eastAsiaTheme="majorEastAsia" w:cstheme="majorEastAsia"/>
+          <w:sz w:val="24"/>
+          <w:szCs w:val="24"/>
+          <w:lang w:val="en-US" w:eastAsia="zh-CN"/>
+        </w:rPr>
+        <w:t>难点及解决方法：</w:t>
+      </w:r>
+    </w:p>
+    <w:p>
+      <w:pPr>
+        <w:numPr>
+          <w:ilvl w:val="0"/>
+          <w:numId w:val="2"/>
+        </w:numPr>
+        <w:jc w:val="left"/>
+        <w:rPr>
+          <w:rFonts w:hint="eastAsia" w:asciiTheme="majorEastAsia" w:hAnsiTheme="majorEastAsia" w:eastAsiaTheme="majorEastAsia" w:cstheme="majorEastAsia"/>
+          <w:sz w:val="24"/>
+          <w:szCs w:val="24"/>
+          <w:lang w:val="en-US" w:eastAsia="zh-CN"/>
+        </w:rPr>
+      </w:pPr>
+      <w:r>
+        <w:rPr>
+          <w:rFonts w:hint="eastAsia" w:asciiTheme="majorEastAsia" w:hAnsiTheme="majorEastAsia" w:eastAsiaTheme="majorEastAsia" w:cstheme="majorEastAsia"/>
+          <w:sz w:val="24"/>
+          <w:szCs w:val="24"/>
+          <w:lang w:val="en-US" w:eastAsia="zh-CN"/>
+        </w:rPr>
+        <w:t>模拟查询</w:t>
+      </w:r>
+    </w:p>
+    <w:p>
+      <w:pPr>
+        <w:numPr>
+          <w:numId w:val="0"/>
+        </w:numPr>
+        <w:jc w:val="left"/>
+        <w:rPr>
+          <w:rFonts w:hint="eastAsia" w:asciiTheme="majorEastAsia" w:hAnsiTheme="majorEastAsia" w:eastAsiaTheme="majorEastAsia" w:cstheme="majorEastAsia"/>
+          <w:sz w:val="24"/>
+          <w:szCs w:val="24"/>
+          <w:lang w:val="en-US" w:eastAsia="zh-CN"/>
+        </w:rPr>
+      </w:pPr>
+      <w:r>
+        <w:rPr>
+          <w:rFonts w:hint="eastAsia" w:asciiTheme="majorEastAsia" w:hAnsiTheme="majorEastAsia" w:eastAsiaTheme="majorEastAsia" w:cstheme="majorEastAsia"/>
+          <w:sz w:val="24"/>
+          <w:szCs w:val="24"/>
+          <w:lang w:val="en-US" w:eastAsia="zh-CN"/>
+        </w:rPr>
+        <w:t xml:space="preserve">  js原生的indexOf方法</w:t>
+      </w:r>
+    </w:p>
+    <w:p>
+      <w:pPr>
+        <w:numPr>
+          <w:ilvl w:val="0"/>
+          <w:numId w:val="2"/>
+        </w:numPr>
+        <w:jc w:val="left"/>
+        <w:rPr>
+          <w:rFonts w:hint="eastAsia" w:asciiTheme="majorEastAsia" w:hAnsiTheme="majorEastAsia" w:eastAsiaTheme="majorEastAsia" w:cstheme="majorEastAsia"/>
+          <w:sz w:val="24"/>
+          <w:szCs w:val="24"/>
+          <w:lang w:val="en-US" w:eastAsia="zh-CN"/>
+        </w:rPr>
+      </w:pPr>
+      <w:r>
+        <w:rPr>
+          <w:rFonts w:hint="eastAsia" w:asciiTheme="majorEastAsia" w:hAnsiTheme="majorEastAsia" w:eastAsiaTheme="majorEastAsia" w:cstheme="majorEastAsia"/>
+          <w:sz w:val="24"/>
+          <w:szCs w:val="24"/>
+          <w:lang w:val="en-US" w:eastAsia="zh-CN"/>
+        </w:rPr>
         <w:t>户型必须是数字，可以是0但不能全是0。</w:t>
       </w:r>
     </w:p>
     <w:p>
       <w:pPr>
         <w:numPr>
-          <w:ilvl w:val="0"/>
-          <w:numId w:val="1"/>
-        </w:numPr>
-        <w:jc w:val="left"/>
-        <w:rPr>
-          <w:rFonts w:hint="eastAsia" w:asciiTheme="majorEastAsia" w:hAnsiTheme="majorEastAsia" w:eastAsiaTheme="majorEastAsia" w:cstheme="majorEastAsia"/>
-          <w:sz w:val="24"/>
-          <w:szCs w:val="24"/>
-          <w:lang w:val="en-US" w:eastAsia="zh-CN"/>
-        </w:rPr>
-      </w:pPr>
-      <w:r>
-        <w:rPr>
-          <w:rFonts w:hint="eastAsia" w:asciiTheme="majorEastAsia" w:hAnsiTheme="majorEastAsia" w:eastAsiaTheme="majorEastAsia" w:cstheme="majorEastAsia"/>
-          <w:sz w:val="24"/>
-          <w:szCs w:val="24"/>
-          <w:lang w:val="en-US" w:eastAsia="zh-CN"/>
-        </w:rPr>
-        <w:t>出租形式整租和合租默认选择一个。</w:t>
-      </w:r>
-    </w:p>
-    <w:p>
-      <w:pPr>
-        <w:numPr>
-          <w:ilvl w:val="0"/>
-          <w:numId w:val="1"/>
-        </w:numPr>
-        <w:jc w:val="left"/>
-        <w:rPr>
-          <w:rFonts w:hint="eastAsia" w:asciiTheme="majorEastAsia" w:hAnsiTheme="majorEastAsia" w:eastAsiaTheme="majorEastAsia" w:cstheme="majorEastAsia"/>
-          <w:sz w:val="24"/>
-          <w:szCs w:val="24"/>
-          <w:lang w:val="en-US" w:eastAsia="zh-CN"/>
-        </w:rPr>
-      </w:pPr>
-      <w:r>
-        <w:rPr>
-          <w:rFonts w:hint="eastAsia" w:asciiTheme="majorEastAsia" w:hAnsiTheme="majorEastAsia" w:eastAsiaTheme="majorEastAsia" w:cstheme="majorEastAsia"/>
-          <w:sz w:val="24"/>
-          <w:szCs w:val="24"/>
-          <w:lang w:val="en-US" w:eastAsia="zh-CN"/>
-        </w:rPr>
-        <w:t>面积不允许为0，必须验证为数字。</w:t>
-      </w:r>
-    </w:p>
-    <w:p>
-      <w:pPr>
-        <w:numPr>
-          <w:ilvl w:val="0"/>
-          <w:numId w:val="1"/>
+          <w:numId w:val="0"/>
+        </w:numPr>
+        <w:jc w:val="left"/>
+        <w:rPr>
+          <w:rFonts w:hint="eastAsia" w:asciiTheme="majorEastAsia" w:hAnsiTheme="majorEastAsia" w:eastAsiaTheme="majorEastAsia" w:cstheme="majorEastAsia"/>
+          <w:sz w:val="24"/>
+          <w:szCs w:val="24"/>
+          <w:lang w:val="en-US" w:eastAsia="zh-CN"/>
+        </w:rPr>
+      </w:pPr>
+      <w:r>
+        <w:rPr>
+          <w:rFonts w:hint="eastAsia" w:asciiTheme="majorEastAsia" w:hAnsiTheme="majorEastAsia" w:eastAsiaTheme="majorEastAsia" w:cstheme="majorEastAsia"/>
+          <w:sz w:val="24"/>
+          <w:szCs w:val="24"/>
+          <w:lang w:val="en-US" w:eastAsia="zh-CN"/>
+        </w:rPr>
+        <w:t xml:space="preserve">  四个val值相加不为零</w:t>
+      </w:r>
+    </w:p>
+    <w:p>
+      <w:pPr>
+        <w:numPr>
+          <w:ilvl w:val="0"/>
+          <w:numId w:val="2"/>
         </w:numPr>
         <w:jc w:val="left"/>
         <w:rPr>
@@ -237,76 +488,55 @@
     <w:p>
       <w:pPr>
         <w:numPr>
-          <w:ilvl w:val="0"/>
-          <w:numId w:val="1"/>
-        </w:numPr>
-        <w:jc w:val="left"/>
-        <w:rPr>
-          <w:rFonts w:hint="eastAsia" w:asciiTheme="majorEastAsia" w:hAnsiTheme="majorEastAsia" w:eastAsiaTheme="majorEastAsia" w:cstheme="majorEastAsia"/>
-          <w:sz w:val="24"/>
-          <w:szCs w:val="24"/>
-          <w:lang w:val="en-US" w:eastAsia="zh-CN"/>
-        </w:rPr>
-      </w:pPr>
-      <w:r>
-        <w:rPr>
-          <w:rFonts w:hint="eastAsia" w:asciiTheme="majorEastAsia" w:hAnsiTheme="majorEastAsia" w:eastAsiaTheme="majorEastAsia" w:cstheme="majorEastAsia"/>
-          <w:sz w:val="24"/>
-          <w:szCs w:val="24"/>
-          <w:lang w:val="en-US" w:eastAsia="zh-CN"/>
-        </w:rPr>
-        <w:t>加一个手机号验证。</w:t>
-      </w:r>
-    </w:p>
-    <w:p>
-      <w:pPr>
-        <w:numPr>
-          <w:ilvl w:val="0"/>
-          <w:numId w:val="1"/>
-        </w:numPr>
-        <w:jc w:val="left"/>
-        <w:rPr>
-          <w:rFonts w:hint="eastAsia" w:asciiTheme="majorEastAsia" w:hAnsiTheme="majorEastAsia" w:eastAsiaTheme="majorEastAsia" w:cstheme="majorEastAsia"/>
-          <w:sz w:val="24"/>
-          <w:szCs w:val="24"/>
-          <w:lang w:val="en-US" w:eastAsia="zh-CN"/>
-        </w:rPr>
-      </w:pPr>
-      <w:r>
-        <w:rPr>
-          <w:rFonts w:hint="eastAsia" w:asciiTheme="majorEastAsia" w:hAnsiTheme="majorEastAsia" w:eastAsiaTheme="majorEastAsia" w:cstheme="majorEastAsia"/>
-          <w:sz w:val="24"/>
-          <w:szCs w:val="24"/>
-          <w:lang w:val="en-US" w:eastAsia="zh-CN"/>
-        </w:rPr>
-        <w:t>下一步改为提交。</w:t>
-      </w:r>
-    </w:p>
-    <w:p>
-      <w:pPr>
-        <w:numPr>
-          <w:ilvl w:val="0"/>
-          <w:numId w:val="1"/>
-        </w:numPr>
-        <w:jc w:val="left"/>
-        <w:rPr>
-          <w:rFonts w:hint="eastAsia" w:asciiTheme="majorEastAsia" w:hAnsiTheme="majorEastAsia" w:eastAsiaTheme="majorEastAsia" w:cstheme="majorEastAsia"/>
-          <w:sz w:val="24"/>
-          <w:szCs w:val="24"/>
-          <w:lang w:val="en-US" w:eastAsia="zh-CN"/>
-        </w:rPr>
-      </w:pPr>
-      <w:r>
-        <w:rPr>
-          <w:rFonts w:hint="eastAsia" w:asciiTheme="majorEastAsia" w:hAnsiTheme="majorEastAsia" w:eastAsiaTheme="majorEastAsia" w:cstheme="majorEastAsia"/>
-          <w:sz w:val="24"/>
-          <w:szCs w:val="24"/>
-          <w:lang w:val="en-US" w:eastAsia="zh-CN"/>
-        </w:rPr>
-        <w:t>所有验证方式使用正则验证，验证通过打勾，验证失败打叉。</w:t>
+          <w:numId w:val="0"/>
+        </w:numPr>
+        <w:jc w:val="left"/>
+        <w:rPr>
+          <w:rFonts w:hint="eastAsia" w:asciiTheme="majorEastAsia" w:hAnsiTheme="majorEastAsia" w:eastAsiaTheme="majorEastAsia" w:cstheme="majorEastAsia"/>
+          <w:sz w:val="24"/>
+          <w:szCs w:val="24"/>
+          <w:lang w:val="en-US" w:eastAsia="zh-CN"/>
+        </w:rPr>
+      </w:pPr>
+      <w:r>
+        <w:rPr>
+          <w:rFonts w:hint="eastAsia" w:asciiTheme="majorEastAsia" w:hAnsiTheme="majorEastAsia" w:eastAsiaTheme="majorEastAsia" w:cstheme="majorEastAsia"/>
+          <w:sz w:val="24"/>
+          <w:szCs w:val="24"/>
+          <w:lang w:val="en-US" w:eastAsia="zh-CN"/>
+        </w:rPr>
+        <w:t xml:space="preserve">  选中最后一个复选框时，前面的checkbox设置为disabled,同时清除前面已经选中的选项。</w:t>
       </w:r>
       <w:bookmarkStart w:id="0" w:name="_GoBack"/>
       <w:bookmarkEnd w:id="0"/>
+    </w:p>
+    <w:p>
+      <w:pPr>
+        <w:numPr>
+          <w:numId w:val="0"/>
+        </w:numPr>
+        <w:jc w:val="left"/>
+        <w:rPr>
+          <w:rFonts w:hint="eastAsia" w:asciiTheme="majorEastAsia" w:hAnsiTheme="majorEastAsia" w:eastAsiaTheme="majorEastAsia" w:cstheme="majorEastAsia"/>
+          <w:sz w:val="24"/>
+          <w:szCs w:val="24"/>
+          <w:lang w:val="en-US" w:eastAsia="zh-CN"/>
+        </w:rPr>
+      </w:pPr>
+    </w:p>
+    <w:p>
+      <w:pPr>
+        <w:numPr>
+          <w:numId w:val="0"/>
+        </w:numPr>
+        <w:jc w:val="left"/>
+        <w:rPr>
+          <w:rFonts w:hint="eastAsia" w:asciiTheme="majorEastAsia" w:hAnsiTheme="majorEastAsia" w:eastAsiaTheme="majorEastAsia" w:cstheme="majorEastAsia"/>
+          <w:sz w:val="24"/>
+          <w:szCs w:val="24"/>
+          <w:lang w:val="en-US" w:eastAsia="zh-CN"/>
+        </w:rPr>
+      </w:pPr>
     </w:p>
     <w:sectPr>
       <w:pgSz w:w="11906" w:h="16838"/>
@@ -332,8 +562,23 @@
       <w:lvlJc w:val="left"/>
     </w:lvl>
   </w:abstractNum>
+  <w:abstractNum w:abstractNumId="1">
+    <w:nsid w:val="58F5789A"/>
+    <w:multiLevelType w:val="singleLevel"/>
+    <w:tmpl w:val="58F5789A"/>
+    <w:lvl w:ilvl="0" w:tentative="0">
+      <w:start w:val="1"/>
+      <w:numFmt w:val="decimal"/>
+      <w:suff w:val="nothing"/>
+      <w:lvlText w:val="%1、"/>
+      <w:lvlJc w:val="left"/>
+    </w:lvl>
+  </w:abstractNum>
   <w:num w:numId="1">
     <w:abstractNumId w:val="0"/>
+  </w:num>
+  <w:num w:numId="2">
+    <w:abstractNumId w:val="1"/>
   </w:num>
 </w:numbering>
 </file>

</xml_diff>